<commit_message>
Final Iteration before upload
This is the finished website including bootstrap features page, checking for bugs
</commit_message>
<xml_diff>
--- a/assets/cv/Andrew Conway CV.docx
+++ b/assets/cv/Andrew Conway CV.docx
@@ -35,7 +35,7 @@
           <w:sz w:val="18"/>
           <w:szCs w:val="18"/>
         </w:rPr>
-        <w:t>Address: 298, Kildare Road, Crumlin, Dublin 12</w:t>
+        <w:t xml:space="preserve">Address: </w:t>
       </w:r>
     </w:p>
     <w:p>
@@ -53,72 +53,37 @@
           <w:sz w:val="18"/>
           <w:szCs w:val="18"/>
         </w:rPr>
-        <w:t>Tel: (01</w:t>
-      </w:r>
-      <w:proofErr w:type="gramStart"/>
+        <w:t xml:space="preserve">Tel: </w:t>
+      </w:r>
       <w:r>
         <w:rPr>
           <w:rFonts w:ascii="Times New Roman" w:hAnsi="Times New Roman" w:cs="Times New Roman"/>
           <w:sz w:val="18"/>
           <w:szCs w:val="18"/>
         </w:rPr>
-        <w:t xml:space="preserve">) </w:t>
-      </w:r>
-      <w:r>
-        <w:rPr>
+        <w:t>Mobile:</w:t>
+      </w:r>
+    </w:p>
+    <w:p>
+      <w:pPr>
+        <w:jc w:val="center"/>
+        <w:rPr>
+          <w:rStyle w:val="Hyperlink"/>
           <w:rFonts w:ascii="Times New Roman" w:hAnsi="Times New Roman" w:cs="Times New Roman"/>
           <w:sz w:val="18"/>
           <w:szCs w:val="18"/>
         </w:rPr>
-        <w:t xml:space="preserve"> 456</w:t>
-      </w:r>
-      <w:proofErr w:type="gramEnd"/>
+      </w:pPr>
       <w:r>
         <w:rPr>
           <w:rFonts w:ascii="Times New Roman" w:hAnsi="Times New Roman" w:cs="Times New Roman"/>
           <w:sz w:val="18"/>
           <w:szCs w:val="18"/>
         </w:rPr>
-        <w:t xml:space="preserve"> 1039 </w:t>
-      </w:r>
-      <w:r>
-        <w:rPr>
-          <w:rFonts w:ascii="Times New Roman" w:hAnsi="Times New Roman" w:cs="Times New Roman"/>
-          <w:sz w:val="18"/>
-          <w:szCs w:val="18"/>
-        </w:rPr>
-        <w:t>Mobile: 0873915511</w:t>
-      </w:r>
-    </w:p>
-    <w:p>
-      <w:pPr>
-        <w:jc w:val="center"/>
-        <w:rPr>
-          <w:rStyle w:val="Hyperlink"/>
-          <w:rFonts w:ascii="Times New Roman" w:hAnsi="Times New Roman" w:cs="Times New Roman"/>
-          <w:sz w:val="18"/>
-          <w:szCs w:val="18"/>
-        </w:rPr>
-      </w:pPr>
-      <w:r>
-        <w:rPr>
-          <w:rFonts w:ascii="Times New Roman" w:hAnsi="Times New Roman" w:cs="Times New Roman"/>
-          <w:sz w:val="18"/>
-          <w:szCs w:val="18"/>
-        </w:rPr>
         <w:t xml:space="preserve">Email: </w:t>
       </w:r>
-      <w:hyperlink r:id="rId9" w:history="1">
-        <w:r>
-          <w:rPr>
-            <w:rStyle w:val="Hyperlink"/>
-            <w:rFonts w:ascii="Times New Roman" w:hAnsi="Times New Roman" w:cs="Times New Roman"/>
-            <w:sz w:val="18"/>
-            <w:szCs w:val="18"/>
-          </w:rPr>
-          <w:t>andrewconway298@gmail.com</w:t>
-        </w:r>
-      </w:hyperlink>
+      <w:bookmarkStart w:id="0" w:name="_GoBack"/>
+      <w:bookmarkEnd w:id="0"/>
     </w:p>
     <w:p>
       <w:pPr>
@@ -151,7 +116,7 @@
         </w:rPr>
         <w:t xml:space="preserve"> </w:t>
       </w:r>
-      <w:hyperlink r:id="rId10" w:history="1">
+      <w:hyperlink r:id="rId9" w:history="1">
         <w:r>
           <w:rPr>
             <w:rStyle w:val="Hyperlink"/>
@@ -617,7 +582,6 @@
           <w:u w:val="single"/>
         </w:rPr>
       </w:pPr>
-      <w:proofErr w:type="spellStart"/>
       <w:r>
         <w:rPr>
           <w:rFonts w:ascii="Times New Roman" w:hAnsi="Times New Roman" w:cs="Times New Roman"/>
@@ -625,16 +589,7 @@
           <w:u w:val="single"/>
         </w:rPr>
         <w:lastRenderedPageBreak/>
-        <w:t>Transdev</w:t>
-      </w:r>
-      <w:proofErr w:type="spellEnd"/>
-      <w:r>
-        <w:rPr>
-          <w:rFonts w:ascii="Times New Roman" w:hAnsi="Times New Roman" w:cs="Times New Roman"/>
-          <w:b/>
-          <w:u w:val="single"/>
-        </w:rPr>
-        <w:t xml:space="preserve"> Dublin Light Rail</w:t>
+        <w:t>Transdev Dublin Light Rail</w:t>
       </w:r>
     </w:p>
     <w:p>
@@ -842,21 +797,7 @@
         <w:rPr>
           <w:rFonts w:ascii="Times New Roman" w:hAnsi="Times New Roman" w:cs="Times New Roman"/>
         </w:rPr>
-        <w:t xml:space="preserve"> Year Project): This project was a group project designed to test our skill in the Java language and how it could be used in correlation with other software. We divided up the work and constructed a program which would allow a user to book a hotel room on a specific set of dates as well as all the supporting user manuals and documentation. The final product consisted of Java Code, </w:t>
-      </w:r>
-      <w:proofErr w:type="spellStart"/>
-      <w:r>
-        <w:rPr>
-          <w:rFonts w:ascii="Times New Roman" w:hAnsi="Times New Roman" w:cs="Times New Roman"/>
-        </w:rPr>
-        <w:t>JSwing</w:t>
-      </w:r>
-      <w:proofErr w:type="spellEnd"/>
-      <w:r>
-        <w:rPr>
-          <w:rFonts w:ascii="Times New Roman" w:hAnsi="Times New Roman" w:cs="Times New Roman"/>
-        </w:rPr>
-        <w:t xml:space="preserve"> windows and an Oracle database.</w:t>
+        <w:t xml:space="preserve"> Year Project): This project was a group project designed to test our skill in the Java language and how it could be used in correlation with other software. We divided up the work and constructed a program which would allow a user to book a hotel room on a specific set of dates as well as all the supporting user manuals and documentation. The final product consisted of Java Code, JSwing windows and an Oracle database.</w:t>
       </w:r>
     </w:p>
     <w:p>
@@ -874,49 +815,7 @@
         <w:rPr>
           <w:rFonts w:ascii="Times New Roman" w:hAnsi="Times New Roman" w:cs="Times New Roman"/>
         </w:rPr>
-        <w:t>Java “</w:t>
-      </w:r>
-      <w:proofErr w:type="spellStart"/>
-      <w:r>
-        <w:rPr>
-          <w:rFonts w:ascii="Times New Roman" w:hAnsi="Times New Roman" w:cs="Times New Roman"/>
-        </w:rPr>
-        <w:t>Skullblade</w:t>
-      </w:r>
-      <w:proofErr w:type="spellEnd"/>
-      <w:r>
-        <w:rPr>
-          <w:rFonts w:ascii="Times New Roman" w:hAnsi="Times New Roman" w:cs="Times New Roman"/>
-        </w:rPr>
-        <w:t xml:space="preserve">” Video Game (3rd Year Project): This project was </w:t>
-      </w:r>
-      <w:proofErr w:type="gramStart"/>
-      <w:r>
-        <w:rPr>
-          <w:rFonts w:ascii="Times New Roman" w:hAnsi="Times New Roman" w:cs="Times New Roman"/>
-        </w:rPr>
-        <w:t>a 2</w:t>
-      </w:r>
-      <w:proofErr w:type="gramEnd"/>
-      <w:r>
-        <w:rPr>
-          <w:rFonts w:ascii="Times New Roman" w:hAnsi="Times New Roman" w:cs="Times New Roman"/>
-        </w:rPr>
-        <w:t xml:space="preserve"> person collaboration as part of semester 6 in our course. It consisted of generating ideas, researching, </w:t>
-      </w:r>
-      <w:proofErr w:type="gramStart"/>
-      <w:r>
-        <w:rPr>
-          <w:rFonts w:ascii="Times New Roman" w:hAnsi="Times New Roman" w:cs="Times New Roman"/>
-        </w:rPr>
-        <w:t>designing ,</w:t>
-      </w:r>
-      <w:proofErr w:type="gramEnd"/>
-      <w:r>
-        <w:rPr>
-          <w:rFonts w:ascii="Times New Roman" w:hAnsi="Times New Roman" w:cs="Times New Roman"/>
-        </w:rPr>
-        <w:t xml:space="preserve"> developing and testing a 2D side scrolling game in the Java language.</w:t>
+        <w:t>Java “Skullblade” Video Game (3rd Year Project): This project was a 2 person collaboration as part of semester 6 in our course. It consisted of generating ideas, researching, designing , developing and testing a 2D side scrolling game in the Java language.</w:t>
       </w:r>
     </w:p>
     <w:p>
@@ -1038,15 +937,7 @@
         <w:rPr>
           <w:rFonts w:ascii="Times New Roman" w:hAnsi="Times New Roman" w:cs="Times New Roman"/>
         </w:rPr>
-        <w:t xml:space="preserve"> at IT T</w:t>
-      </w:r>
-      <w:bookmarkStart w:id="0" w:name="_GoBack"/>
-      <w:bookmarkEnd w:id="0"/>
-      <w:r>
-        <w:rPr>
-          <w:rFonts w:ascii="Times New Roman" w:hAnsi="Times New Roman" w:cs="Times New Roman"/>
-        </w:rPr>
-        <w:t>allaght.</w:t>
+        <w:t xml:space="preserve"> at IT Tallaght.</w:t>
       </w:r>
     </w:p>
     <w:p>
@@ -1104,7 +995,6 @@
         </w:rPr>
         <w:t xml:space="preserve"> etc. I’m a very outgoing person willing to try something new. </w:t>
       </w:r>
-      <w:proofErr w:type="gramStart"/>
       <w:r>
         <w:rPr>
           <w:rFonts w:ascii="Times New Roman" w:hAnsi="Times New Roman" w:cs="Times New Roman"/>
@@ -1159,7 +1049,6 @@
         </w:rPr>
         <w:t>.</w:t>
       </w:r>
-      <w:proofErr w:type="gramEnd"/>
     </w:p>
     <w:p>
       <w:pPr>
@@ -1317,35 +1206,17 @@
         </w:rPr>
         <w:t>**Can be given upon request</w:t>
       </w:r>
-    </w:p>
-    <w:p>
-      <w:pPr>
+      <w:r>
         <w:rPr>
           <w:rFonts w:ascii="Times New Roman" w:hAnsi="Times New Roman" w:cs="Times New Roman"/>
           <w:sz w:val="24"/>
           <w:szCs w:val="24"/>
         </w:rPr>
-      </w:pPr>
-      <w:r>
-        <w:rPr>
-          <w:rFonts w:ascii="Times New Roman" w:hAnsi="Times New Roman" w:cs="Times New Roman"/>
-          <w:sz w:val="24"/>
-          <w:szCs w:val="24"/>
-        </w:rPr>
-        <w:lastRenderedPageBreak/>
         <w:tab/>
       </w:r>
-      <w:r>
-        <w:rPr>
-          <w:rFonts w:ascii="Times New Roman" w:hAnsi="Times New Roman" w:cs="Times New Roman"/>
-          <w:sz w:val="24"/>
-          <w:szCs w:val="24"/>
-        </w:rPr>
-        <w:tab/>
-      </w:r>
     </w:p>
     <w:sectPr>
-      <w:headerReference w:type="default" r:id="rId11"/>
+      <w:headerReference w:type="default" r:id="rId10"/>
       <w:pgSz w:w="11906" w:h="16838"/>
       <w:pgMar w:top="1440" w:right="1440" w:bottom="1440" w:left="1440" w:header="708" w:footer="708" w:gutter="0"/>
       <w:cols w:space="708"/>
@@ -2275,7 +2146,7 @@
     <w:charset w:val="00"/>
     <w:family w:val="roman"/>
     <w:pitch w:val="variable"/>
-    <w:sig w:usb0="E00002FF" w:usb1="400004FF" w:usb2="00000000" w:usb3="00000000" w:csb0="0000019F" w:csb1="00000000"/>
+    <w:sig w:usb0="E00006FF" w:usb1="400004FF" w:usb2="00000000" w:usb3="00000000" w:csb0="0000019F" w:csb1="00000000"/>
   </w:font>
 </w:fonts>
 </file>
@@ -3051,7 +2922,7 @@
 </file>
 
 <file path=customXml/itemProps1.xml><?xml version="1.0" encoding="utf-8"?>
-<ds:datastoreItem xmlns:ds="http://schemas.openxmlformats.org/officeDocument/2006/customXml" ds:itemID="{AB21552C-B85E-4A0F-8166-47ADA3BF3B3E}">
+<ds:datastoreItem xmlns:ds="http://schemas.openxmlformats.org/officeDocument/2006/customXml" ds:itemID="{77FFCE4A-525F-4B7F-B762-2582F1ED54AC}">
   <ds:schemaRefs>
     <ds:schemaRef ds:uri="http://schemas.openxmlformats.org/officeDocument/2006/bibliography"/>
   </ds:schemaRefs>

</xml_diff>